<commit_message>
Mise à jour orthographique du fichier word
</commit_message>
<xml_diff>
--- a/Analyse.docx
+++ b/Analyse.docx
@@ -2147,7 +2147,39 @@
           <w:szCs w:val="24"/>
           <w:lang w:val="fr-CD"/>
         </w:rPr>
-        <w:t>Les résultats de chaque recette prise individuellement est résumé comme suit :</w:t>
+        <w:t xml:space="preserve">Les résultats de chaque recette prise individuellement </w:t>
+      </w:r>
+      <w:r>
+        <w:rPr>
+          <w:rFonts w:cs="Times New Roman"/>
+          <w:szCs w:val="24"/>
+          <w:lang w:val="fr-CD"/>
+        </w:rPr>
+        <w:t>sont</w:t>
+      </w:r>
+      <w:r>
+        <w:rPr>
+          <w:rFonts w:cs="Times New Roman"/>
+          <w:szCs w:val="24"/>
+          <w:lang w:val="fr-CD"/>
+        </w:rPr>
+        <w:t xml:space="preserve"> résumé</w:t>
+      </w:r>
+      <w:r>
+        <w:rPr>
+          <w:rFonts w:cs="Times New Roman"/>
+          <w:szCs w:val="24"/>
+          <w:lang w:val="fr-CD"/>
+        </w:rPr>
+        <w:t>s</w:t>
+      </w:r>
+      <w:r>
+        <w:rPr>
+          <w:rFonts w:cs="Times New Roman"/>
+          <w:szCs w:val="24"/>
+          <w:lang w:val="fr-CD"/>
+        </w:rPr>
+        <w:t xml:space="preserve"> comme suit :</w:t>
       </w:r>
     </w:p>
     <w:p>
@@ -2284,7 +2316,6 @@
               </w:rPr>
             </w:pPr>
             <w:proofErr w:type="spellStart"/>
-            <w:proofErr w:type="gramStart"/>
             <w:r>
               <w:rPr>
                 <w:rFonts w:eastAsia="Times New Roman" w:cs="Times New Roman"/>
@@ -2292,66 +2323,45 @@
                 <w:bCs/>
                 <w:lang w:eastAsia="fr-FR"/>
               </w:rPr>
-              <w:t>rec</w:t>
-            </w:r>
-            <w:proofErr w:type="gramEnd"/>
-            <w:r>
+              <w:t>rec_douane</w:t>
+            </w:r>
+            <w:proofErr w:type="spellEnd"/>
+          </w:p>
+        </w:tc>
+        <w:tc>
+          <w:tcPr>
+            <w:tcW w:w="3775" w:type="dxa"/>
+            <w:tcBorders>
+              <w:top w:val="single" w:sz="4" w:space="0" w:color="9BC2E6"/>
+              <w:left w:val="nil"/>
+              <w:bottom w:val="single" w:sz="4" w:space="0" w:color="9BC2E6"/>
+              <w:right w:val="single" w:sz="4" w:space="0" w:color="9BC2E6"/>
+            </w:tcBorders>
+            <w:shd w:val="clear" w:color="000000" w:fill="BDD7EE"/>
+            <w:noWrap/>
+            <w:vAlign w:val="center"/>
+            <w:hideMark/>
+          </w:tcPr>
+          <w:p>
+            <w:pPr>
+              <w:spacing w:after="0" w:line="240" w:lineRule="auto"/>
+              <w:jc w:val="center"/>
               <w:rPr>
                 <w:rFonts w:eastAsia="Times New Roman" w:cs="Times New Roman"/>
                 <w:b/>
                 <w:bCs/>
                 <w:lang w:eastAsia="fr-FR"/>
               </w:rPr>
-              <w:t>_douane</w:t>
-            </w:r>
-            <w:proofErr w:type="spellEnd"/>
-          </w:p>
-        </w:tc>
-        <w:tc>
-          <w:tcPr>
-            <w:tcW w:w="3775" w:type="dxa"/>
-            <w:tcBorders>
-              <w:top w:val="single" w:sz="4" w:space="0" w:color="9BC2E6"/>
-              <w:left w:val="nil"/>
-              <w:bottom w:val="single" w:sz="4" w:space="0" w:color="9BC2E6"/>
-              <w:right w:val="single" w:sz="4" w:space="0" w:color="9BC2E6"/>
-            </w:tcBorders>
-            <w:shd w:val="clear" w:color="000000" w:fill="BDD7EE"/>
-            <w:noWrap/>
-            <w:vAlign w:val="center"/>
-            <w:hideMark/>
-          </w:tcPr>
-          <w:p>
-            <w:pPr>
-              <w:spacing w:after="0" w:line="240" w:lineRule="auto"/>
-              <w:jc w:val="center"/>
+            </w:pPr>
+            <w:proofErr w:type="spellStart"/>
+            <w:r>
               <w:rPr>
                 <w:rFonts w:eastAsia="Times New Roman" w:cs="Times New Roman"/>
                 <w:b/>
                 <w:bCs/>
                 <w:lang w:eastAsia="fr-FR"/>
               </w:rPr>
-            </w:pPr>
-            <w:proofErr w:type="spellStart"/>
-            <w:proofErr w:type="gramStart"/>
-            <w:r>
-              <w:rPr>
-                <w:rFonts w:eastAsia="Times New Roman" w:cs="Times New Roman"/>
-                <w:b/>
-                <w:bCs/>
-                <w:lang w:eastAsia="fr-FR"/>
-              </w:rPr>
-              <w:t>rec</w:t>
-            </w:r>
-            <w:proofErr w:type="gramEnd"/>
-            <w:r>
-              <w:rPr>
-                <w:rFonts w:eastAsia="Times New Roman" w:cs="Times New Roman"/>
-                <w:b/>
-                <w:bCs/>
-                <w:lang w:eastAsia="fr-FR"/>
-              </w:rPr>
-              <w:t>_connexe</w:t>
+              <w:t>rec_connexe</w:t>
             </w:r>
             <w:proofErr w:type="spellEnd"/>
           </w:p>
@@ -2386,7 +2396,6 @@
                 <w:lang w:eastAsia="fr-FR"/>
               </w:rPr>
             </w:pPr>
-            <w:proofErr w:type="gramStart"/>
             <w:r>
               <w:rPr>
                 <w:rFonts w:eastAsia="Times New Roman" w:cs="Times New Roman"/>
@@ -2396,7 +2405,6 @@
               </w:rPr>
               <w:t>count</w:t>
             </w:r>
-            <w:proofErr w:type="gramEnd"/>
           </w:p>
         </w:tc>
         <w:tc>
@@ -2493,7 +2501,6 @@
                 <w:lang w:eastAsia="fr-FR"/>
               </w:rPr>
             </w:pPr>
-            <w:proofErr w:type="gramStart"/>
             <w:r>
               <w:rPr>
                 <w:rFonts w:eastAsia="Times New Roman" w:cs="Times New Roman"/>
@@ -2503,7 +2510,6 @@
               </w:rPr>
               <w:t>mean</w:t>
             </w:r>
-            <w:proofErr w:type="gramEnd"/>
           </w:p>
         </w:tc>
         <w:tc>
@@ -2600,7 +2606,6 @@
                 <w:lang w:eastAsia="fr-FR"/>
               </w:rPr>
             </w:pPr>
-            <w:proofErr w:type="gramStart"/>
             <w:r>
               <w:rPr>
                 <w:rFonts w:eastAsia="Times New Roman" w:cs="Times New Roman"/>
@@ -2610,7 +2615,6 @@
               </w:rPr>
               <w:t>std</w:t>
             </w:r>
-            <w:proofErr w:type="gramEnd"/>
           </w:p>
         </w:tc>
         <w:tc>
@@ -2707,7 +2711,6 @@
                 <w:lang w:eastAsia="fr-FR"/>
               </w:rPr>
             </w:pPr>
-            <w:proofErr w:type="gramStart"/>
             <w:r>
               <w:rPr>
                 <w:rFonts w:eastAsia="Times New Roman" w:cs="Times New Roman"/>
@@ -2717,7 +2720,6 @@
               </w:rPr>
               <w:t>min</w:t>
             </w:r>
-            <w:proofErr w:type="gramEnd"/>
           </w:p>
         </w:tc>
         <w:tc>
@@ -3129,7 +3131,6 @@
                 <w:lang w:eastAsia="fr-FR"/>
               </w:rPr>
             </w:pPr>
-            <w:proofErr w:type="gramStart"/>
             <w:r>
               <w:rPr>
                 <w:rFonts w:eastAsia="Times New Roman" w:cs="Times New Roman"/>
@@ -3139,7 +3140,6 @@
               </w:rPr>
               <w:t>max</w:t>
             </w:r>
-            <w:proofErr w:type="gramEnd"/>
           </w:p>
         </w:tc>
         <w:tc>
@@ -3236,7 +3236,6 @@
                 <w:lang w:eastAsia="fr-FR"/>
               </w:rPr>
             </w:pPr>
-            <w:proofErr w:type="gramStart"/>
             <w:r>
               <w:rPr>
                 <w:rFonts w:eastAsia="Times New Roman" w:cs="Times New Roman"/>
@@ -3246,7 +3245,6 @@
               </w:rPr>
               <w:t>cv</w:t>
             </w:r>
-            <w:proofErr w:type="gramEnd"/>
           </w:p>
         </w:tc>
         <w:tc>
@@ -3348,7 +3346,15 @@
           <w:szCs w:val="24"/>
           <w:lang w:val="fr-CD"/>
         </w:rPr>
-        <w:t>L’analyse ayant portée sur 60 mois, les recettes douanières sont moyennes de 32 195 820$, tandis que les recettes connexes sont en moyenne de 8 885 980$.En se basant sur les recettes moyennes, l’analyse montre que les recettes douanières sont presque 4 fois supérieures aux recettes connexes. Mais dans les deux recettes, si on se basait sur les rendements mensuels, nous remarquerons qu’il y a des grands écarts.</w:t>
+        <w:t>L’analyse ayant portée sur 60 mois, les recettes douanières sont moyennes de 32 195 820$, tandis que les recettes connexes sont en moyenne de 8 885 980$.</w:t>
+      </w:r>
+      <w:r>
+        <w:rPr>
+          <w:rFonts w:cs="Times New Roman"/>
+          <w:szCs w:val="24"/>
+          <w:lang w:val="fr-CD"/>
+        </w:rPr>
+        <w:t xml:space="preserve"> </w:t>
       </w:r>
     </w:p>
     <w:p>
@@ -3356,6 +3362,25 @@
         <w:spacing w:line="360" w:lineRule="auto"/>
         <w:jc w:val="both"/>
         <w:rPr>
+          <w:rFonts w:cs="Times New Roman"/>
+          <w:szCs w:val="24"/>
+          <w:lang w:val="fr-CD"/>
+        </w:rPr>
+      </w:pPr>
+      <w:r>
+        <w:rPr>
+          <w:rFonts w:cs="Times New Roman"/>
+          <w:szCs w:val="24"/>
+          <w:lang w:val="fr-CD"/>
+        </w:rPr>
+        <w:t>En se basant sur les recettes moyennes, l’analyse montre que les recettes douanières sont presque 4 fois supérieures aux recettes connexes. Mais dans les deux recettes, si on se basait sur les rendements mensuels, nous remarquerons qu’il y a des grands écarts.</w:t>
+      </w:r>
+    </w:p>
+    <w:p>
+      <w:pPr>
+        <w:spacing w:line="360" w:lineRule="auto"/>
+        <w:jc w:val="both"/>
+        <w:rPr>
           <w:rFonts w:eastAsia="Times New Roman" w:cs="Times New Roman"/>
           <w:lang w:eastAsia="fr-FR"/>
         </w:rPr>
@@ -3457,7 +3482,7 @@
           <w:rFonts w:eastAsia="Times New Roman" w:cs="Times New Roman"/>
           <w:lang w:eastAsia="fr-FR"/>
         </w:rPr>
-        <w:t xml:space="preserve"> tandis que 25% des valeurs restants sont situées au-dessus celle-ci.</w:t>
+        <w:t xml:space="preserve"> tandis que 25% des valeurs restant sont situées au-dessus celle-ci.</w:t>
       </w:r>
     </w:p>
     <w:p>
@@ -3539,14 +3564,27 @@
       <w:r>
         <w:t xml:space="preserve">Tableau </w:t>
       </w:r>
-      <w:fldSimple w:instr=" SEQ Tableau \* ARABIC ">
-        <w:r>
-          <w:rPr>
-            <w:noProof/>
-          </w:rPr>
-          <w:t>3</w:t>
-        </w:r>
-      </w:fldSimple>
+      <w:r>
+        <w:fldChar w:fldCharType="begin"/>
+      </w:r>
+      <w:r>
+        <w:instrText xml:space="preserve"> SEQ Tableau \* ARABIC </w:instrText>
+      </w:r>
+      <w:r>
+        <w:fldChar w:fldCharType="separate"/>
+      </w:r>
+      <w:r>
+        <w:rPr>
+          <w:noProof/>
+        </w:rPr>
+        <w:t>3</w:t>
+      </w:r>
+      <w:r>
+        <w:rPr>
+          <w:noProof/>
+        </w:rPr>
+        <w:fldChar w:fldCharType="end"/>
+      </w:r>
       <w:r>
         <w:t xml:space="preserve"> : Résumé de la corrélation entre les recettes douanières et les recettes connexes</w:t>
       </w:r>
@@ -3631,7 +3669,6 @@
                 <w:lang w:eastAsia="fr-FR"/>
               </w:rPr>
             </w:pPr>
-            <w:proofErr w:type="gramStart"/>
             <w:r>
               <w:rPr>
                 <w:rFonts w:ascii="Calibri" w:eastAsia="Times New Roman" w:hAnsi="Calibri"/>
@@ -3640,7 +3677,6 @@
               </w:rPr>
               <w:t>n</w:t>
             </w:r>
-            <w:proofErr w:type="gramEnd"/>
           </w:p>
         </w:tc>
         <w:tc>
@@ -3667,7 +3703,6 @@
                 <w:lang w:eastAsia="fr-FR"/>
               </w:rPr>
             </w:pPr>
-            <w:proofErr w:type="gramStart"/>
             <w:r>
               <w:rPr>
                 <w:rFonts w:ascii="Calibri" w:eastAsia="Times New Roman" w:hAnsi="Calibri"/>
@@ -3676,7 +3711,6 @@
               </w:rPr>
               <w:t>r</w:t>
             </w:r>
-            <w:proofErr w:type="gramEnd"/>
           </w:p>
         </w:tc>
         <w:tc>
@@ -3746,7 +3780,6 @@
                 <w:lang w:eastAsia="fr-FR"/>
               </w:rPr>
             </w:pPr>
-            <w:proofErr w:type="gramStart"/>
             <w:r>
               <w:rPr>
                 <w:rFonts w:ascii="Segoe UI" w:eastAsia="Times New Roman" w:hAnsi="Segoe UI" w:cs="Segoe UI"/>
@@ -3756,10 +3789,28 @@
                 <w:sz w:val="22"/>
                 <w:lang w:eastAsia="fr-FR"/>
               </w:rPr>
-              <w:t>p</w:t>
-            </w:r>
-            <w:proofErr w:type="gramEnd"/>
-            <w:r>
+              <w:t>p-val</w:t>
+            </w:r>
+          </w:p>
+        </w:tc>
+        <w:tc>
+          <w:tcPr>
+            <w:tcW w:w="1257" w:type="dxa"/>
+            <w:tcBorders>
+              <w:top w:val="single" w:sz="4" w:space="0" w:color="9BC2E6"/>
+              <w:left w:val="nil"/>
+              <w:bottom w:val="single" w:sz="4" w:space="0" w:color="9BC2E6"/>
+              <w:right w:val="single" w:sz="4" w:space="0" w:color="9BC2E6"/>
+            </w:tcBorders>
+            <w:shd w:val="clear" w:color="000000" w:fill="BDD7EE"/>
+            <w:noWrap/>
+            <w:vAlign w:val="center"/>
+            <w:hideMark/>
+          </w:tcPr>
+          <w:p>
+            <w:pPr>
+              <w:spacing w:after="0" w:line="240" w:lineRule="auto"/>
+              <w:jc w:val="center"/>
               <w:rPr>
                 <w:rFonts w:ascii="Segoe UI" w:eastAsia="Times New Roman" w:hAnsi="Segoe UI" w:cs="Segoe UI"/>
                 <w:b/>
@@ -3768,28 +3819,8 @@
                 <w:sz w:val="22"/>
                 <w:lang w:eastAsia="fr-FR"/>
               </w:rPr>
-              <w:t>-val</w:t>
-            </w:r>
-          </w:p>
-        </w:tc>
-        <w:tc>
-          <w:tcPr>
-            <w:tcW w:w="1257" w:type="dxa"/>
-            <w:tcBorders>
-              <w:top w:val="single" w:sz="4" w:space="0" w:color="9BC2E6"/>
-              <w:left w:val="nil"/>
-              <w:bottom w:val="single" w:sz="4" w:space="0" w:color="9BC2E6"/>
-              <w:right w:val="single" w:sz="4" w:space="0" w:color="9BC2E6"/>
-            </w:tcBorders>
-            <w:shd w:val="clear" w:color="000000" w:fill="BDD7EE"/>
-            <w:noWrap/>
-            <w:vAlign w:val="center"/>
-            <w:hideMark/>
-          </w:tcPr>
-          <w:p>
-            <w:pPr>
-              <w:spacing w:after="0" w:line="240" w:lineRule="auto"/>
-              <w:jc w:val="center"/>
+            </w:pPr>
+            <w:r>
               <w:rPr>
                 <w:rFonts w:ascii="Segoe UI" w:eastAsia="Times New Roman" w:hAnsi="Segoe UI" w:cs="Segoe UI"/>
                 <w:b/>
@@ -3798,8 +3829,28 @@
                 <w:sz w:val="22"/>
                 <w:lang w:eastAsia="fr-FR"/>
               </w:rPr>
-            </w:pPr>
-            <w:r>
+              <w:t>BF10</w:t>
+            </w:r>
+          </w:p>
+        </w:tc>
+        <w:tc>
+          <w:tcPr>
+            <w:tcW w:w="1257" w:type="dxa"/>
+            <w:tcBorders>
+              <w:top w:val="single" w:sz="4" w:space="0" w:color="9BC2E6"/>
+              <w:left w:val="nil"/>
+              <w:bottom w:val="single" w:sz="4" w:space="0" w:color="9BC2E6"/>
+              <w:right w:val="single" w:sz="4" w:space="0" w:color="9BC2E6"/>
+            </w:tcBorders>
+            <w:shd w:val="clear" w:color="000000" w:fill="BDD7EE"/>
+            <w:noWrap/>
+            <w:vAlign w:val="center"/>
+            <w:hideMark/>
+          </w:tcPr>
+          <w:p>
+            <w:pPr>
+              <w:spacing w:after="0" w:line="240" w:lineRule="auto"/>
+              <w:jc w:val="center"/>
               <w:rPr>
                 <w:rFonts w:ascii="Segoe UI" w:eastAsia="Times New Roman" w:hAnsi="Segoe UI" w:cs="Segoe UI"/>
                 <w:b/>
@@ -3808,28 +3859,8 @@
                 <w:sz w:val="22"/>
                 <w:lang w:eastAsia="fr-FR"/>
               </w:rPr>
-              <w:t>BF10</w:t>
-            </w:r>
-          </w:p>
-        </w:tc>
-        <w:tc>
-          <w:tcPr>
-            <w:tcW w:w="1257" w:type="dxa"/>
-            <w:tcBorders>
-              <w:top w:val="single" w:sz="4" w:space="0" w:color="9BC2E6"/>
-              <w:left w:val="nil"/>
-              <w:bottom w:val="single" w:sz="4" w:space="0" w:color="9BC2E6"/>
-              <w:right w:val="single" w:sz="4" w:space="0" w:color="9BC2E6"/>
-            </w:tcBorders>
-            <w:shd w:val="clear" w:color="000000" w:fill="BDD7EE"/>
-            <w:noWrap/>
-            <w:vAlign w:val="center"/>
-            <w:hideMark/>
-          </w:tcPr>
-          <w:p>
-            <w:pPr>
-              <w:spacing w:after="0" w:line="240" w:lineRule="auto"/>
-              <w:jc w:val="center"/>
+            </w:pPr>
+            <w:r>
               <w:rPr>
                 <w:rFonts w:ascii="Segoe UI" w:eastAsia="Times New Roman" w:hAnsi="Segoe UI" w:cs="Segoe UI"/>
                 <w:b/>
@@ -3838,20 +3869,8 @@
                 <w:sz w:val="22"/>
                 <w:lang w:eastAsia="fr-FR"/>
               </w:rPr>
-            </w:pPr>
-            <w:proofErr w:type="gramStart"/>
-            <w:r>
-              <w:rPr>
-                <w:rFonts w:ascii="Segoe UI" w:eastAsia="Times New Roman" w:hAnsi="Segoe UI" w:cs="Segoe UI"/>
-                <w:b/>
-                <w:bCs/>
-                <w:color w:val="24292E"/>
-                <w:sz w:val="22"/>
-                <w:lang w:eastAsia="fr-FR"/>
-              </w:rPr>
               <w:t>power</w:t>
             </w:r>
-            <w:proofErr w:type="gramEnd"/>
           </w:p>
         </w:tc>
       </w:tr>
@@ -4412,7 +4431,14 @@
           <w:szCs w:val="24"/>
           <w:lang w:val="el-GR"/>
         </w:rPr>
-        <w:t>φ = 0</w:t>
+        <w:t>φ</w:t>
+      </w:r>
+      <w:r>
+        <w:rPr>
+          <w:rFonts w:cs="Times New Roman"/>
+          <w:szCs w:val="24"/>
+        </w:rPr>
+        <w:t xml:space="preserve"> = 0</w:t>
       </w:r>
       <w:r>
         <w:rPr>
@@ -4439,7 +4465,14 @@
           <w:szCs w:val="24"/>
           <w:lang w:val="el-GR"/>
         </w:rPr>
-        <w:t>Η1 </w:t>
+        <w:t>Η</w:t>
+      </w:r>
+      <w:r>
+        <w:rPr>
+          <w:rFonts w:cs="Times New Roman"/>
+          <w:szCs w:val="24"/>
+        </w:rPr>
+        <w:t>1 </w:t>
       </w:r>
       <w:r>
         <w:rPr>
@@ -4455,31 +4488,22 @@
           <w:szCs w:val="24"/>
           <w:lang w:val="el-GR"/>
         </w:rPr>
-        <w:t>φ ≠ 0</w:t>
-      </w:r>
-      <w:r>
-        <w:rPr>
-          <w:rFonts w:cs="Times New Roman"/>
-          <w:szCs w:val="24"/>
-          <w:lang w:val="fr-CD"/>
-        </w:rPr>
-        <w:t xml:space="preserve">, il y a une liaison </w:t>
-      </w:r>
-      <w:r>
-        <w:rPr>
-          <w:rFonts w:cs="Times New Roman"/>
-          <w:szCs w:val="24"/>
-          <w:lang w:val="fr-CD"/>
-        </w:rPr>
-        <w:t>linéaire entre les recettes douanières et les recettes connexes</w:t>
-      </w:r>
-      <w:r>
-        <w:rPr>
-          <w:rFonts w:cs="Times New Roman"/>
-          <w:szCs w:val="24"/>
-          <w:lang w:val="fr-CD"/>
-        </w:rPr>
-        <w:t>.</w:t>
+        <w:t>φ</w:t>
+      </w:r>
+      <w:r>
+        <w:rPr>
+          <w:rFonts w:cs="Times New Roman"/>
+          <w:szCs w:val="24"/>
+        </w:rPr>
+        <w:t xml:space="preserve"> ≠ 0</w:t>
+      </w:r>
+      <w:r>
+        <w:rPr>
+          <w:rFonts w:cs="Times New Roman"/>
+          <w:szCs w:val="24"/>
+          <w:lang w:val="fr-CD"/>
+        </w:rPr>
+        <w:t>, il y a une liaison linéaire entre les recettes douanières et les recettes connexes.</w:t>
       </w:r>
     </w:p>
     <w:p>
@@ -4506,7 +4530,14 @@
           <w:szCs w:val="24"/>
           <w:lang w:val="el-GR"/>
         </w:rPr>
-        <w:t xml:space="preserve">α </w:t>
+        <w:t>α</w:t>
+      </w:r>
+      <w:r>
+        <w:rPr>
+          <w:rFonts w:cs="Times New Roman"/>
+          <w:szCs w:val="24"/>
+        </w:rPr>
+        <w:t xml:space="preserve"> </w:t>
       </w:r>
       <w:r>
         <w:rPr>
@@ -4522,23 +4553,7 @@
           <w:szCs w:val="24"/>
           <w:lang w:val="fr-CD"/>
         </w:rPr>
-        <w:t xml:space="preserve"> Autrement dit, il existe suffisamment des preuves au niveau de 5% pour conclure qu’il y a une relation linéaire entre </w:t>
-      </w:r>
-      <w:r>
-        <w:rPr>
-          <w:rFonts w:cs="Times New Roman"/>
-          <w:szCs w:val="24"/>
-          <w:lang w:val="fr-CD"/>
-        </w:rPr>
-        <w:t>les recettes douanières et les recettes connexes</w:t>
-      </w:r>
-      <w:r>
-        <w:rPr>
-          <w:rFonts w:cs="Times New Roman"/>
-          <w:szCs w:val="24"/>
-          <w:lang w:val="fr-CD"/>
-        </w:rPr>
-        <w:t>.</w:t>
+        <w:t xml:space="preserve"> Autrement dit, il existe suffisamment des preuves au niveau de 5% pour conclure qu’il y a une relation linéaire entre les recettes douanières et les recettes connexes.</w:t>
       </w:r>
     </w:p>
     <w:p>
@@ -4572,14 +4587,27 @@
       <w:r>
         <w:t xml:space="preserve">Figure </w:t>
       </w:r>
-      <w:fldSimple w:instr=" SEQ Figure \* ARABIC ">
-        <w:r>
-          <w:rPr>
-            <w:noProof/>
-          </w:rPr>
-          <w:t>1</w:t>
-        </w:r>
-      </w:fldSimple>
+      <w:r>
+        <w:fldChar w:fldCharType="begin"/>
+      </w:r>
+      <w:r>
+        <w:instrText xml:space="preserve"> SEQ Figure \* ARABIC </w:instrText>
+      </w:r>
+      <w:r>
+        <w:fldChar w:fldCharType="separate"/>
+      </w:r>
+      <w:r>
+        <w:rPr>
+          <w:noProof/>
+        </w:rPr>
+        <w:t>1</w:t>
+      </w:r>
+      <w:r>
+        <w:rPr>
+          <w:noProof/>
+        </w:rPr>
+        <w:fldChar w:fldCharType="end"/>
+      </w:r>
       <w:r>
         <w:t xml:space="preserve"> : Corrélation entre les recettes douanières et les recettes connexes</w:t>
       </w:r>
@@ -4597,6 +4625,7 @@
       <w:r>
         <w:rPr>
           <w:rFonts w:cs="Times New Roman"/>
+          <w:noProof/>
           <w:szCs w:val="24"/>
           <w:lang w:val="fr-CD"/>
         </w:rPr>

</xml_diff>